<commit_message>
git commited from gitcommands branch
</commit_message>
<xml_diff>
--- a/GIT_3.docx
+++ b/GIT_3.docx
@@ -452,17 +452,64 @@
       </w:r>
     </w:p>
     <w:p>
+      <w:pPr>
+        <w:rPr>
+          <w:b/>
+          <w:bCs/>
+        </w:rPr>
+      </w:pPr>
+      <w:r>
+        <w:rPr>
+          <w:b/>
+          <w:bCs/>
+        </w:rPr>
+        <w:t>git remote add origin https://github.com/abhilashdev/GITCommands.git</w:t>
+      </w:r>
+    </w:p>
+    <w:p>
+      <w:pPr>
+        <w:rPr>
+          <w:b/>
+          <w:bCs/>
+        </w:rPr>
+      </w:pPr>
       <w:r>
         <w:t>7 To upload the code</w:t>
       </w:r>
     </w:p>
     <w:p>
-      <w:r>
+      <w:pPr>
+        <w:rPr>
+          <w:b/>
+          <w:bCs/>
+        </w:rPr>
+      </w:pPr>
+      <w:r>
+        <w:rPr>
+          <w:b/>
+          <w:bCs/>
+        </w:rPr>
         <w:t xml:space="preserve">  git push -u origin master</w:t>
       </w:r>
     </w:p>
     <w:p>
-      <w:r>
+      <w:pPr>
+        <w:rPr>
+          <w:b/>
+          <w:bCs/>
+        </w:rPr>
+      </w:pPr>
+      <w:r>
+        <w:rPr>
+          <w:b/>
+          <w:bCs/>
+        </w:rPr>
+        <w:t>git push -u origin --all</w:t>
+      </w:r>
+    </w:p>
+    <w:p>
+      <w:r>
+        <w:lastRenderedPageBreak/>
         <w:t xml:space="preserve">  Enter username and password of </w:t>
       </w:r>
       <w:proofErr w:type="spellStart"/>
@@ -474,7 +521,6 @@
     <w:p/>
     <w:p>
       <w:r>
-        <w:lastRenderedPageBreak/>
         <w:t xml:space="preserve">Downloading the code from </w:t>
       </w:r>
       <w:proofErr w:type="spellStart"/>

</xml_diff>